<commit_message>
Updated ECGC for 4492
</commit_message>
<xml_diff>
--- a/GAM_4492_01_2022SPO_Heagney.docx
+++ b/GAM_4492_01_2022SPO_Heagney.docx
@@ -2016,7 +2016,7 @@
         <w:t xml:space="preserve">– approx. </w:t>
       </w:r>
       <w:r>
-        <w:t>????</w:t>
+        <w:t>10</w:t>
       </w:r>
       <w:r>
         <w:t xml:space="preserve"> </w:t>
@@ -2038,7 +2038,13 @@
         <w:t>Increments</w:t>
       </w:r>
       <w:r>
-        <w:t xml:space="preserve"> - approx. ???? </w:t>
+        <w:t xml:space="preserve"> - approx. </w:t>
+      </w:r>
+      <w:r>
+        <w:t>7</w:t>
+      </w:r>
+      <w:r>
+        <w:t xml:space="preserve"> </w:t>
       </w:r>
       <w:proofErr w:type="spellStart"/>
       <w:r>
@@ -2063,14 +2069,16 @@
         <w:t xml:space="preserve"> </w:t>
       </w:r>
       <w:r>
-        <w:t>????</w:t>
+        <w:t>18</w:t>
       </w:r>
       <w:r>
         <w:t xml:space="preserve"> </w:t>
       </w:r>
+      <w:proofErr w:type="spellStart"/>
       <w:r>
         <w:t>hrs</w:t>
       </w:r>
+      <w:proofErr w:type="spellEnd"/>
       <w:r>
         <w:t xml:space="preserve"> out of class</w:t>
       </w:r>
@@ -2086,10 +2094,18 @@
         <w:t xml:space="preserve"> – approx. </w:t>
       </w:r>
       <w:r>
-        <w:t>????</w:t>
-      </w:r>
-      <w:r>
-        <w:t xml:space="preserve"> hrs out of class</w:t>
+        <w:t>32</w:t>
+      </w:r>
+      <w:r>
+        <w:t xml:space="preserve"> </w:t>
+      </w:r>
+      <w:proofErr w:type="spellStart"/>
+      <w:r>
+        <w:t>hrs</w:t>
+      </w:r>
+      <w:proofErr w:type="spellEnd"/>
+      <w:r>
+        <w:t xml:space="preserve"> out of class</w:t>
       </w:r>
     </w:p>
     <w:p>
@@ -2103,7 +2119,7 @@
         <w:t xml:space="preserve"> – approx. </w:t>
       </w:r>
       <w:r>
-        <w:t>????</w:t>
+        <w:t>32</w:t>
       </w:r>
       <w:r>
         <w:t xml:space="preserve"> </w:t>
@@ -2122,7 +2138,13 @@
         <w:pStyle w:val="HeagBodBullet"/>
       </w:pPr>
       <w:r>
-        <w:t xml:space="preserve">High-PURCS – approx. ???? </w:t>
+        <w:t xml:space="preserve">High-PURCS – approx. </w:t>
+      </w:r>
+      <w:r>
+        <w:t>12</w:t>
+      </w:r>
+      <w:r>
+        <w:t xml:space="preserve"> </w:t>
       </w:r>
       <w:proofErr w:type="spellStart"/>
       <w:r>
@@ -2147,7 +2169,10 @@
         <w:t xml:space="preserve"> </w:t>
       </w:r>
       <w:r>
-        <w:t xml:space="preserve">???? </w:t>
+        <w:t>16</w:t>
+      </w:r>
+      <w:r>
+        <w:t xml:space="preserve"> </w:t>
       </w:r>
       <w:proofErr w:type="spellStart"/>
       <w:r>
@@ -2176,10 +2201,7 @@
         <w:pStyle w:val="Heag-body-copy"/>
       </w:pPr>
       <w:r>
-        <w:t xml:space="preserve">All students will form </w:t>
-      </w:r>
-      <w:r>
-        <w:t>into groups of no more than 6 students from the class</w:t>
+        <w:t>All students will form into groups of no more than 6 students from the class</w:t>
       </w:r>
       <w:r>
         <w:t xml:space="preserve"> (there can be more than 6 if that number includes outsourcing help)</w:t>
@@ -10033,6 +10055,14 @@
                 <w:szCs w:val="18"/>
               </w:rPr>
             </w:pPr>
+            <w:r>
+              <w:rPr>
+                <w:rFonts w:ascii="Arial" w:eastAsia="Times New Roman" w:hAnsi="Arial" w:cs="Arial"/>
+                <w:sz w:val="18"/>
+                <w:szCs w:val="18"/>
+              </w:rPr>
+              <w:t>ECGC</w:t>
+            </w:r>
           </w:p>
         </w:tc>
         <w:tc>
@@ -10241,10 +10271,10 @@
             <w:r>
               <w:rPr>
                 <w:rFonts w:ascii="Arial" w:eastAsia="Times New Roman" w:hAnsi="Arial" w:cs="Arial"/>
-                <w:sz w:val="20"/>
-                <w:szCs w:val="20"/>
-              </w:rPr>
-              <w:t>Pax East</w:t>
+                <w:sz w:val="18"/>
+                <w:szCs w:val="18"/>
+              </w:rPr>
+              <w:t>ECGC</w:t>
             </w:r>
           </w:p>
         </w:tc>

</xml_diff>